<commit_message>
correção textos de figuras
</commit_message>
<xml_diff>
--- a/entregas/ENTREGA_01_-Conteúdo não textual.docx
+++ b/entregas/ENTREGA_01_-Conteúdo não textual.docx
@@ -112,7 +112,7 @@
           <w:lang w:val="pt-BR"/>
         </w:rPr>
       </w:pPr>
-      <w:hyperlink r:id="rId9" w:history="1">
+      <w:hyperlink r:id="rId10" w:history="1">
         <w:r>
           <w:rPr>
             <w:rStyle w:val="Hyperlink"/>
@@ -232,47 +232,6 @@
             <wp:extent cx="2097072" cy="2895600"/>
             <wp:effectExtent l="0" t="0" r="0" b="0"/>
             <wp:docPr id="1" name="Imagem 1"/>
-            <wp:cNvGraphicFramePr>
-              <a:graphicFrameLocks xmlns:a="http://schemas.openxmlformats.org/drawingml/2006/main" noChangeAspect="1"/>
-            </wp:cNvGraphicFramePr>
-            <a:graphic xmlns:a="http://schemas.openxmlformats.org/drawingml/2006/main">
-              <a:graphicData uri="http://schemas.openxmlformats.org/drawingml/2006/picture">
-                <pic:pic xmlns:pic="http://schemas.openxmlformats.org/drawingml/2006/picture">
-                  <pic:nvPicPr>
-                    <pic:cNvPr id="1" name=""/>
-                    <pic:cNvPicPr/>
-                  </pic:nvPicPr>
-                  <pic:blipFill>
-                    <a:blip r:embed="rId10"/>
-                    <a:stretch>
-                      <a:fillRect/>
-                    </a:stretch>
-                  </pic:blipFill>
-                  <pic:spPr>
-                    <a:xfrm>
-                      <a:off x="0" y="0"/>
-                      <a:ext cx="2109219" cy="2912372"/>
-                    </a:xfrm>
-                    <a:prstGeom prst="rect">
-                      <a:avLst/>
-                    </a:prstGeom>
-                  </pic:spPr>
-                </pic:pic>
-              </a:graphicData>
-            </a:graphic>
-          </wp:inline>
-        </w:drawing>
-      </w:r>
-      <w:r>
-        <w:rPr>
-          <w:noProof/>
-          <w:lang w:val="pt-BR" w:eastAsia="pt-BR"/>
-        </w:rPr>
-        <w:drawing>
-          <wp:inline distT="0" distB="0" distL="0" distR="0" wp14:anchorId="4FE495BC" wp14:editId="52589312">
-            <wp:extent cx="1998474" cy="2895600"/>
-            <wp:effectExtent l="0" t="0" r="1905" b="0"/>
-            <wp:docPr id="5" name="Imagem 5"/>
             <wp:cNvGraphicFramePr>
               <a:graphicFrameLocks xmlns:a="http://schemas.openxmlformats.org/drawingml/2006/main" noChangeAspect="1"/>
             </wp:cNvGraphicFramePr>
@@ -292,7 +251,7 @@
                   <pic:spPr>
                     <a:xfrm>
                       <a:off x="0" y="0"/>
-                      <a:ext cx="2020962" cy="2928184"/>
+                      <a:ext cx="2109219" cy="2912372"/>
                     </a:xfrm>
                     <a:prstGeom prst="rect">
                       <a:avLst/>
@@ -310,10 +269,10 @@
           <w:lang w:val="pt-BR" w:eastAsia="pt-BR"/>
         </w:rPr>
         <w:drawing>
-          <wp:inline distT="0" distB="0" distL="0" distR="0" wp14:anchorId="2A9A3AAF" wp14:editId="65E39D6F">
-            <wp:extent cx="2171700" cy="2871060"/>
-            <wp:effectExtent l="0" t="0" r="0" b="5715"/>
-            <wp:docPr id="6" name="Imagem 6"/>
+          <wp:inline distT="0" distB="0" distL="0" distR="0" wp14:anchorId="4FE495BC" wp14:editId="52589312">
+            <wp:extent cx="1998474" cy="2895600"/>
+            <wp:effectExtent l="0" t="0" r="1905" b="0"/>
+            <wp:docPr id="5" name="Imagem 5"/>
             <wp:cNvGraphicFramePr>
               <a:graphicFrameLocks xmlns:a="http://schemas.openxmlformats.org/drawingml/2006/main" noChangeAspect="1"/>
             </wp:cNvGraphicFramePr>
@@ -333,7 +292,7 @@
                   <pic:spPr>
                     <a:xfrm>
                       <a:off x="0" y="0"/>
-                      <a:ext cx="2217199" cy="2931211"/>
+                      <a:ext cx="2020962" cy="2928184"/>
                     </a:xfrm>
                     <a:prstGeom prst="rect">
                       <a:avLst/>
@@ -345,88 +304,16 @@
           </wp:inline>
         </w:drawing>
       </w:r>
-    </w:p>
-    <w:p>
-      <w:pPr>
-        <w:rPr>
-          <w:rFonts w:ascii="Arial" w:hAnsi="Arial" w:cs="Arial"/>
-          <w:sz w:val="24"/>
-          <w:szCs w:val="24"/>
-          <w:lang w:val="pt-BR"/>
-        </w:rPr>
-      </w:pPr>
-    </w:p>
-    <w:p>
-      <w:pPr>
-        <w:rPr>
-          <w:rFonts w:ascii="Arial" w:hAnsi="Arial" w:cs="Arial"/>
-          <w:sz w:val="24"/>
-          <w:szCs w:val="24"/>
-          <w:lang w:val="pt-BR"/>
-        </w:rPr>
-      </w:pPr>
-    </w:p>
-    <w:p>
-      <w:pPr>
-        <w:rPr>
-          <w:rFonts w:ascii="Arial" w:hAnsi="Arial" w:cs="Arial"/>
-          <w:sz w:val="24"/>
-          <w:szCs w:val="24"/>
-          <w:lang w:val="pt-BR"/>
-        </w:rPr>
-      </w:pPr>
-    </w:p>
-    <w:p>
-      <w:pPr>
-        <w:rPr>
-          <w:rFonts w:ascii="Arial" w:hAnsi="Arial" w:cs="Arial"/>
-          <w:sz w:val="24"/>
-          <w:szCs w:val="24"/>
-          <w:lang w:val="pt-BR"/>
-        </w:rPr>
-      </w:pPr>
-    </w:p>
-    <w:p>
-      <w:pPr>
-        <w:rPr>
-          <w:rFonts w:ascii="Arial" w:hAnsi="Arial" w:cs="Arial"/>
-          <w:sz w:val="24"/>
-          <w:szCs w:val="24"/>
-          <w:lang w:val="pt-BR"/>
-        </w:rPr>
-      </w:pPr>
-    </w:p>
-    <w:p>
-      <w:pPr>
-        <w:rPr>
-          <w:rFonts w:ascii="Arial" w:hAnsi="Arial" w:cs="Arial"/>
-          <w:sz w:val="24"/>
-          <w:szCs w:val="24"/>
-          <w:lang w:val="pt-BR"/>
-        </w:rPr>
-      </w:pPr>
-    </w:p>
-    <w:p>
-      <w:pPr>
-        <w:jc w:val="center"/>
-        <w:rPr>
-          <w:rFonts w:ascii="Arial" w:hAnsi="Arial" w:cs="Arial"/>
-          <w:sz w:val="28"/>
-          <w:szCs w:val="28"/>
-          <w:u w:val="single"/>
-          <w:lang w:val="pt-BR"/>
-        </w:rPr>
-      </w:pPr>
       <w:r>
         <w:rPr>
           <w:noProof/>
           <w:lang w:val="pt-BR" w:eastAsia="pt-BR"/>
         </w:rPr>
         <w:drawing>
-          <wp:inline distT="0" distB="0" distL="0" distR="0" wp14:anchorId="68E0C0FE" wp14:editId="1158B73A">
-            <wp:extent cx="2381250" cy="3190875"/>
-            <wp:effectExtent l="0" t="0" r="0" b="9525"/>
-            <wp:docPr id="8" name="Imagem 8"/>
+          <wp:inline distT="0" distB="0" distL="0" distR="0" wp14:anchorId="2A9A3AAF" wp14:editId="65E39D6F">
+            <wp:extent cx="2171700" cy="2871060"/>
+            <wp:effectExtent l="0" t="0" r="0" b="5715"/>
+            <wp:docPr id="6" name="Imagem 6"/>
             <wp:cNvGraphicFramePr>
               <a:graphicFrameLocks xmlns:a="http://schemas.openxmlformats.org/drawingml/2006/main" noChangeAspect="1"/>
             </wp:cNvGraphicFramePr>
@@ -446,7 +333,7 @@
                   <pic:spPr>
                     <a:xfrm>
                       <a:off x="0" y="0"/>
-                      <a:ext cx="2381250" cy="3190875"/>
+                      <a:ext cx="2217199" cy="2931211"/>
                     </a:xfrm>
                     <a:prstGeom prst="rect">
                       <a:avLst/>
@@ -458,8 +345,162 @@
           </wp:inline>
         </w:drawing>
       </w:r>
-      <w:bookmarkStart w:id="0" w:name="_GoBack"/>
-      <w:bookmarkEnd w:id="0"/>
+    </w:p>
+    <w:p>
+      <w:pPr>
+        <w:rPr>
+          <w:rFonts w:ascii="Arial" w:hAnsi="Arial" w:cs="Arial"/>
+          <w:sz w:val="24"/>
+          <w:szCs w:val="24"/>
+          <w:lang w:val="pt-BR"/>
+        </w:rPr>
+      </w:pPr>
+    </w:p>
+    <w:p>
+      <w:pPr>
+        <w:rPr>
+          <w:rFonts w:ascii="Arial" w:hAnsi="Arial" w:cs="Arial"/>
+          <w:sz w:val="24"/>
+          <w:szCs w:val="24"/>
+          <w:lang w:val="pt-BR"/>
+        </w:rPr>
+      </w:pPr>
+    </w:p>
+    <w:p>
+      <w:pPr>
+        <w:rPr>
+          <w:rFonts w:ascii="Arial" w:hAnsi="Arial" w:cs="Arial"/>
+          <w:sz w:val="24"/>
+          <w:szCs w:val="24"/>
+          <w:lang w:val="pt-BR"/>
+        </w:rPr>
+      </w:pPr>
+    </w:p>
+    <w:p>
+      <w:pPr>
+        <w:rPr>
+          <w:rFonts w:ascii="Arial" w:hAnsi="Arial" w:cs="Arial"/>
+          <w:sz w:val="24"/>
+          <w:szCs w:val="24"/>
+          <w:lang w:val="pt-BR"/>
+        </w:rPr>
+      </w:pPr>
+    </w:p>
+    <w:p>
+      <w:pPr>
+        <w:rPr>
+          <w:rFonts w:ascii="Arial" w:hAnsi="Arial" w:cs="Arial"/>
+          <w:sz w:val="24"/>
+          <w:szCs w:val="24"/>
+          <w:lang w:val="pt-BR"/>
+        </w:rPr>
+      </w:pPr>
+    </w:p>
+    <w:p>
+      <w:pPr>
+        <w:rPr>
+          <w:rFonts w:ascii="Arial" w:hAnsi="Arial" w:cs="Arial"/>
+          <w:b/>
+          <w:lang w:val="pt-BR"/>
+        </w:rPr>
+      </w:pPr>
+    </w:p>
+    <w:p>
+      <w:pPr>
+        <w:rPr>
+          <w:rFonts w:ascii="Arial" w:hAnsi="Arial" w:cs="Arial"/>
+          <w:b/>
+          <w:caps/>
+          <w:sz w:val="28"/>
+          <w:szCs w:val="28"/>
+          <w:lang w:val="pt-BR"/>
+        </w:rPr>
+      </w:pPr>
+      <w:r>
+        <w:rPr>
+          <w:rFonts w:ascii="Arial" w:hAnsi="Arial" w:cs="Arial"/>
+          <w:b/>
+          <w:caps/>
+          <w:sz w:val="28"/>
+          <w:szCs w:val="28"/>
+          <w:lang w:val="pt-BR"/>
+        </w:rPr>
+        <w:t>Página Inicio</w:t>
+      </w:r>
+    </w:p>
+    <w:p>
+      <w:pPr>
+        <w:pStyle w:val="PargrafodaLista"/>
+        <w:ind w:left="360"/>
+        <w:rPr>
+          <w:rFonts w:ascii="Arial" w:hAnsi="Arial" w:cs="Arial"/>
+          <w:b/>
+          <w:lang w:val="pt-BR"/>
+        </w:rPr>
+      </w:pPr>
+    </w:p>
+    <w:p>
+      <w:pPr>
+        <w:rPr>
+          <w:rFonts w:ascii="Arial" w:hAnsi="Arial" w:cs="Arial"/>
+          <w:sz w:val="24"/>
+          <w:szCs w:val="24"/>
+          <w:lang w:val="pt-BR"/>
+        </w:rPr>
+      </w:pPr>
+      <w:r>
+        <w:rPr>
+          <w:noProof/>
+          <w:lang w:val="pt-BR" w:eastAsia="pt-BR"/>
+        </w:rPr>
+        <w:drawing>
+          <wp:inline distT="0" distB="0" distL="0" distR="0" wp14:anchorId="160D41C5" wp14:editId="15A0E46E">
+            <wp:extent cx="1695450" cy="628650"/>
+            <wp:effectExtent l="0" t="0" r="0" b="0"/>
+            <wp:docPr id="2" name="Imagem 2"/>
+            <wp:cNvGraphicFramePr>
+              <a:graphicFrameLocks xmlns:a="http://schemas.openxmlformats.org/drawingml/2006/main" noChangeAspect="1"/>
+            </wp:cNvGraphicFramePr>
+            <a:graphic xmlns:a="http://schemas.openxmlformats.org/drawingml/2006/main">
+              <a:graphicData uri="http://schemas.openxmlformats.org/drawingml/2006/picture">
+                <pic:pic xmlns:pic="http://schemas.openxmlformats.org/drawingml/2006/picture">
+                  <pic:nvPicPr>
+                    <pic:cNvPr id="1" name=""/>
+                    <pic:cNvPicPr/>
+                  </pic:nvPicPr>
+                  <pic:blipFill>
+                    <a:blip r:embed="rId14"/>
+                    <a:stretch>
+                      <a:fillRect/>
+                    </a:stretch>
+                  </pic:blipFill>
+                  <pic:spPr>
+                    <a:xfrm>
+                      <a:off x="0" y="0"/>
+                      <a:ext cx="1695450" cy="628650"/>
+                    </a:xfrm>
+                    <a:prstGeom prst="rect">
+                      <a:avLst/>
+                    </a:prstGeom>
+                  </pic:spPr>
+                </pic:pic>
+              </a:graphicData>
+            </a:graphic>
+          </wp:inline>
+        </w:drawing>
+      </w:r>
+    </w:p>
+    <w:p>
+      <w:pPr>
+        <w:jc w:val="center"/>
+        <w:rPr>
+          <w:rFonts w:ascii="Arial" w:hAnsi="Arial" w:cs="Arial"/>
+          <w:sz w:val="28"/>
+          <w:szCs w:val="28"/>
+          <w:u w:val="single"/>
+          <w:lang w:val="pt-BR"/>
+        </w:rPr>
+      </w:pPr>
     </w:p>
     <w:tbl>
       <w:tblPr>
@@ -506,10 +547,10 @@
                 <w:lang w:val="pt-BR" w:eastAsia="pt-BR"/>
               </w:rPr>
               <w:drawing>
-                <wp:inline distT="0" distB="0" distL="0" distR="0" wp14:anchorId="072B4BEF" wp14:editId="230CCBD8">
-                  <wp:extent cx="6858000" cy="1557655"/>
-                  <wp:effectExtent l="0" t="0" r="0" b="4445"/>
-                  <wp:docPr id="7" name="Imagem 7"/>
+                <wp:inline distT="0" distB="0" distL="0" distR="0" wp14:anchorId="40D24787" wp14:editId="5E0EE0DB">
+                  <wp:extent cx="6858000" cy="659130"/>
+                  <wp:effectExtent l="0" t="0" r="0" b="7620"/>
+                  <wp:docPr id="3" name="Imagem 3"/>
                   <wp:cNvGraphicFramePr>
                     <a:graphicFrameLocks xmlns:a="http://schemas.openxmlformats.org/drawingml/2006/main" noChangeAspect="1"/>
                   </wp:cNvGraphicFramePr>
@@ -521,7 +562,7 @@
                           <pic:cNvPicPr/>
                         </pic:nvPicPr>
                         <pic:blipFill>
-                          <a:blip r:embed="rId14"/>
+                          <a:blip r:embed="rId15"/>
                           <a:stretch>
                             <a:fillRect/>
                           </a:stretch>
@@ -529,7 +570,7 @@
                         <pic:spPr>
                           <a:xfrm>
                             <a:off x="0" y="0"/>
-                            <a:ext cx="6858000" cy="1557655"/>
+                            <a:ext cx="6858000" cy="659130"/>
                           </a:xfrm>
                           <a:prstGeom prst="rect">
                             <a:avLst/>
@@ -555,27 +596,1624 @@
     </w:tbl>
     <w:p>
       <w:pPr>
-        <w:rPr>
-          <w:lang w:val="pt-BR"/>
-        </w:rPr>
-      </w:pPr>
-    </w:p>
-    <w:p>
-      <w:pPr>
-        <w:rPr>
-          <w:lang w:val="pt-BR"/>
-        </w:rPr>
-      </w:pPr>
-    </w:p>
-    <w:p>
-      <w:pPr>
-        <w:rPr>
-          <w:lang w:val="pt-BR"/>
-        </w:rPr>
-      </w:pPr>
+        <w:pBdr>
+          <w:bottom w:val="single" w:sz="6" w:space="1" w:color="auto"/>
+        </w:pBdr>
+        <w:rPr>
+          <w:lang w:val="pt-BR"/>
+        </w:rPr>
+      </w:pPr>
+    </w:p>
+    <w:p>
+      <w:pPr>
+        <w:rPr>
+          <w:lang w:val="pt-BR"/>
+        </w:rPr>
+      </w:pPr>
+    </w:p>
+    <w:p>
+      <w:pPr>
+        <w:rPr>
+          <w:lang w:val="pt-BR"/>
+        </w:rPr>
+      </w:pPr>
+      <w:r>
+        <w:rPr>
+          <w:noProof/>
+          <w:lang w:val="pt-BR" w:eastAsia="pt-BR"/>
+        </w:rPr>
+        <w:drawing>
+          <wp:inline distT="0" distB="0" distL="0" distR="0" wp14:anchorId="6A8E30C0" wp14:editId="6BF131E7">
+            <wp:extent cx="4295775" cy="1981200"/>
+            <wp:effectExtent l="0" t="0" r="9525" b="0"/>
+            <wp:docPr id="4" name="Imagem 4"/>
+            <wp:cNvGraphicFramePr>
+              <a:graphicFrameLocks xmlns:a="http://schemas.openxmlformats.org/drawingml/2006/main" noChangeAspect="1"/>
+            </wp:cNvGraphicFramePr>
+            <a:graphic xmlns:a="http://schemas.openxmlformats.org/drawingml/2006/main">
+              <a:graphicData uri="http://schemas.openxmlformats.org/drawingml/2006/picture">
+                <pic:pic xmlns:pic="http://schemas.openxmlformats.org/drawingml/2006/picture">
+                  <pic:nvPicPr>
+                    <pic:cNvPr id="1" name=""/>
+                    <pic:cNvPicPr/>
+                  </pic:nvPicPr>
+                  <pic:blipFill>
+                    <a:blip r:embed="rId16"/>
+                    <a:stretch>
+                      <a:fillRect/>
+                    </a:stretch>
+                  </pic:blipFill>
+                  <pic:spPr>
+                    <a:xfrm>
+                      <a:off x="0" y="0"/>
+                      <a:ext cx="4295775" cy="1981200"/>
+                    </a:xfrm>
+                    <a:prstGeom prst="rect">
+                      <a:avLst/>
+                    </a:prstGeom>
+                  </pic:spPr>
+                </pic:pic>
+              </a:graphicData>
+            </a:graphic>
+          </wp:inline>
+        </w:drawing>
+      </w:r>
+    </w:p>
+    <w:p>
+      <w:pPr>
+        <w:rPr>
+          <w:lang w:val="pt-BR"/>
+        </w:rPr>
+      </w:pPr>
+    </w:p>
+    <w:p>
+      <w:pPr>
+        <w:rPr>
+          <w:rFonts w:ascii="Arial" w:hAnsi="Arial" w:cs="Arial"/>
+          <w:lang w:val="pt-BR"/>
+        </w:rPr>
+      </w:pPr>
+      <w:r>
+        <w:rPr>
+          <w:rFonts w:ascii="Arial" w:hAnsi="Arial" w:cs="Arial"/>
+          <w:lang w:val="pt-BR"/>
+        </w:rPr>
+        <w:t>HTML com o texto alternativo:</w:t>
+      </w:r>
+    </w:p>
+    <w:p>
+      <w:pPr>
+        <w:rPr>
+          <w:rFonts w:ascii="Arial" w:hAnsi="Arial" w:cs="Arial"/>
+          <w:lang w:val="pt-BR"/>
+        </w:rPr>
+      </w:pPr>
+      <w:r>
+        <w:rPr>
+          <w:noProof/>
+          <w:lang w:val="pt-BR" w:eastAsia="pt-BR"/>
+        </w:rPr>
+        <w:drawing>
+          <wp:inline distT="0" distB="0" distL="0" distR="0" wp14:anchorId="57AC557B" wp14:editId="582BD1ED">
+            <wp:extent cx="6858000" cy="683895"/>
+            <wp:effectExtent l="0" t="0" r="0" b="1905"/>
+            <wp:docPr id="10" name="Imagem 10"/>
+            <wp:cNvGraphicFramePr>
+              <a:graphicFrameLocks xmlns:a="http://schemas.openxmlformats.org/drawingml/2006/main" noChangeAspect="1"/>
+            </wp:cNvGraphicFramePr>
+            <a:graphic xmlns:a="http://schemas.openxmlformats.org/drawingml/2006/main">
+              <a:graphicData uri="http://schemas.openxmlformats.org/drawingml/2006/picture">
+                <pic:pic xmlns:pic="http://schemas.openxmlformats.org/drawingml/2006/picture">
+                  <pic:nvPicPr>
+                    <pic:cNvPr id="1" name=""/>
+                    <pic:cNvPicPr/>
+                  </pic:nvPicPr>
+                  <pic:blipFill>
+                    <a:blip r:embed="rId17"/>
+                    <a:stretch>
+                      <a:fillRect/>
+                    </a:stretch>
+                  </pic:blipFill>
+                  <pic:spPr>
+                    <a:xfrm>
+                      <a:off x="0" y="0"/>
+                      <a:ext cx="6858000" cy="683895"/>
+                    </a:xfrm>
+                    <a:prstGeom prst="rect">
+                      <a:avLst/>
+                    </a:prstGeom>
+                  </pic:spPr>
+                </pic:pic>
+              </a:graphicData>
+            </a:graphic>
+          </wp:inline>
+        </w:drawing>
+      </w:r>
+    </w:p>
+    <w:p>
+      <w:pPr>
+        <w:rPr>
+          <w:rFonts w:ascii="Arial" w:hAnsi="Arial" w:cs="Arial"/>
+          <w:lang w:val="pt-BR"/>
+        </w:rPr>
+      </w:pPr>
+      <w:r>
+        <w:rPr>
+          <w:rFonts w:ascii="Arial" w:hAnsi="Arial" w:cs="Arial"/>
+          <w:lang w:val="pt-BR"/>
+        </w:rPr>
+        <w:t>---------------------------------------------------------------------------------------------------------------------------------------------------</w:t>
+      </w:r>
+      <w:bookmarkStart w:id="0" w:name="_GoBack"/>
+      <w:bookmarkEnd w:id="0"/>
+    </w:p>
+    <w:p>
+      <w:pPr>
+        <w:pStyle w:val="PargrafodaLista"/>
+        <w:ind w:left="360"/>
+        <w:rPr>
+          <w:rFonts w:ascii="Arial" w:hAnsi="Arial" w:cs="Arial"/>
+          <w:lang w:val="pt-BR"/>
+        </w:rPr>
+      </w:pPr>
+    </w:p>
+    <w:p>
+      <w:pPr>
+        <w:rPr>
+          <w:rFonts w:ascii="Arial" w:hAnsi="Arial" w:cs="Arial"/>
+          <w:b/>
+          <w:caps/>
+          <w:sz w:val="28"/>
+          <w:szCs w:val="28"/>
+          <w:lang w:val="pt-BR"/>
+        </w:rPr>
+      </w:pPr>
+      <w:r>
+        <w:rPr>
+          <w:rFonts w:ascii="Arial" w:hAnsi="Arial" w:cs="Arial"/>
+          <w:b/>
+          <w:caps/>
+          <w:sz w:val="28"/>
+          <w:szCs w:val="28"/>
+          <w:lang w:val="pt-BR"/>
+        </w:rPr>
+        <w:t xml:space="preserve">Página </w:t>
+      </w:r>
+      <w:r>
+        <w:rPr>
+          <w:rFonts w:ascii="Arial" w:hAnsi="Arial" w:cs="Arial"/>
+          <w:b/>
+          <w:caps/>
+          <w:sz w:val="28"/>
+          <w:szCs w:val="28"/>
+          <w:lang w:val="pt-BR"/>
+        </w:rPr>
+        <w:t>sobre nós</w:t>
+      </w:r>
+    </w:p>
+    <w:p>
+      <w:pPr>
+        <w:pStyle w:val="PargrafodaLista"/>
+        <w:ind w:left="360"/>
+        <w:rPr>
+          <w:rFonts w:ascii="Arial" w:hAnsi="Arial" w:cs="Arial"/>
+          <w:lang w:val="pt-BR"/>
+        </w:rPr>
+      </w:pPr>
+    </w:p>
+    <w:p>
+      <w:pPr>
+        <w:rPr>
+          <w:lang w:val="pt-BR"/>
+        </w:rPr>
+      </w:pPr>
+      <w:r>
+        <w:rPr>
+          <w:noProof/>
+          <w:lang w:val="pt-BR" w:eastAsia="pt-BR"/>
+        </w:rPr>
+        <w:drawing>
+          <wp:inline distT="0" distB="0" distL="0" distR="0" wp14:anchorId="7450733F" wp14:editId="09C20A25">
+            <wp:extent cx="6858000" cy="1178560"/>
+            <wp:effectExtent l="0" t="0" r="0" b="2540"/>
+            <wp:docPr id="11" name="Imagem 11"/>
+            <wp:cNvGraphicFramePr>
+              <a:graphicFrameLocks xmlns:a="http://schemas.openxmlformats.org/drawingml/2006/main" noChangeAspect="1"/>
+            </wp:cNvGraphicFramePr>
+            <a:graphic xmlns:a="http://schemas.openxmlformats.org/drawingml/2006/main">
+              <a:graphicData uri="http://schemas.openxmlformats.org/drawingml/2006/picture">
+                <pic:pic xmlns:pic="http://schemas.openxmlformats.org/drawingml/2006/picture">
+                  <pic:nvPicPr>
+                    <pic:cNvPr id="1" name=""/>
+                    <pic:cNvPicPr/>
+                  </pic:nvPicPr>
+                  <pic:blipFill>
+                    <a:blip r:embed="rId18"/>
+                    <a:stretch>
+                      <a:fillRect/>
+                    </a:stretch>
+                  </pic:blipFill>
+                  <pic:spPr>
+                    <a:xfrm>
+                      <a:off x="0" y="0"/>
+                      <a:ext cx="6858000" cy="1178560"/>
+                    </a:xfrm>
+                    <a:prstGeom prst="rect">
+                      <a:avLst/>
+                    </a:prstGeom>
+                  </pic:spPr>
+                </pic:pic>
+              </a:graphicData>
+            </a:graphic>
+          </wp:inline>
+        </w:drawing>
+      </w:r>
+    </w:p>
+    <w:p>
+      <w:pPr>
+        <w:rPr>
+          <w:lang w:val="pt-BR"/>
+        </w:rPr>
+      </w:pPr>
+      <w:r>
+        <w:rPr>
+          <w:rFonts w:ascii="Arial" w:hAnsi="Arial" w:cs="Arial"/>
+          <w:lang w:val="pt-BR"/>
+        </w:rPr>
+        <w:t>HTML com o texto alternativo:</w:t>
+      </w:r>
+    </w:p>
+    <w:p>
+      <w:pPr>
+        <w:rPr>
+          <w:lang w:val="pt-BR"/>
+        </w:rPr>
+      </w:pPr>
+      <w:r>
+        <w:rPr>
+          <w:noProof/>
+          <w:lang w:val="pt-BR" w:eastAsia="pt-BR"/>
+        </w:rPr>
+        <w:drawing>
+          <wp:inline distT="0" distB="0" distL="0" distR="0" wp14:anchorId="25988FEA" wp14:editId="7F1DFA0D">
+            <wp:extent cx="6858000" cy="3308350"/>
+            <wp:effectExtent l="0" t="0" r="0" b="6350"/>
+            <wp:docPr id="12" name="Imagem 12"/>
+            <wp:cNvGraphicFramePr>
+              <a:graphicFrameLocks xmlns:a="http://schemas.openxmlformats.org/drawingml/2006/main" noChangeAspect="1"/>
+            </wp:cNvGraphicFramePr>
+            <a:graphic xmlns:a="http://schemas.openxmlformats.org/drawingml/2006/main">
+              <a:graphicData uri="http://schemas.openxmlformats.org/drawingml/2006/picture">
+                <pic:pic xmlns:pic="http://schemas.openxmlformats.org/drawingml/2006/picture">
+                  <pic:nvPicPr>
+                    <pic:cNvPr id="1" name=""/>
+                    <pic:cNvPicPr/>
+                  </pic:nvPicPr>
+                  <pic:blipFill>
+                    <a:blip r:embed="rId19"/>
+                    <a:stretch>
+                      <a:fillRect/>
+                    </a:stretch>
+                  </pic:blipFill>
+                  <pic:spPr>
+                    <a:xfrm>
+                      <a:off x="0" y="0"/>
+                      <a:ext cx="6858000" cy="3308350"/>
+                    </a:xfrm>
+                    <a:prstGeom prst="rect">
+                      <a:avLst/>
+                    </a:prstGeom>
+                  </pic:spPr>
+                </pic:pic>
+              </a:graphicData>
+            </a:graphic>
+          </wp:inline>
+        </w:drawing>
+      </w:r>
+    </w:p>
+    <w:p>
+      <w:pPr>
+        <w:rPr>
+          <w:lang w:val="pt-BR"/>
+        </w:rPr>
+      </w:pPr>
+      <w:r>
+        <w:rPr>
+          <w:lang w:val="pt-BR"/>
+        </w:rPr>
+        <w:t>----------------------------------------------------------------------------------------------------------------------------------------------------------------</w:t>
+      </w:r>
+    </w:p>
+    <w:p>
+      <w:pPr>
+        <w:rPr>
+          <w:rFonts w:ascii="Arial" w:hAnsi="Arial" w:cs="Arial"/>
+          <w:b/>
+          <w:caps/>
+          <w:sz w:val="28"/>
+          <w:szCs w:val="28"/>
+          <w:lang w:val="pt-BR"/>
+        </w:rPr>
+      </w:pPr>
+    </w:p>
+    <w:p>
+      <w:pPr>
+        <w:rPr>
+          <w:rFonts w:ascii="Arial" w:hAnsi="Arial" w:cs="Arial"/>
+          <w:b/>
+          <w:caps/>
+          <w:sz w:val="28"/>
+          <w:szCs w:val="28"/>
+          <w:lang w:val="pt-BR"/>
+        </w:rPr>
+      </w:pPr>
+    </w:p>
+    <w:p>
+      <w:pPr>
+        <w:rPr>
+          <w:rFonts w:ascii="Arial" w:hAnsi="Arial" w:cs="Arial"/>
+          <w:b/>
+          <w:caps/>
+          <w:sz w:val="28"/>
+          <w:szCs w:val="28"/>
+          <w:lang w:val="pt-BR"/>
+        </w:rPr>
+      </w:pPr>
+    </w:p>
+    <w:p>
+      <w:pPr>
+        <w:rPr>
+          <w:rFonts w:ascii="Arial" w:hAnsi="Arial" w:cs="Arial"/>
+          <w:b/>
+          <w:caps/>
+          <w:sz w:val="28"/>
+          <w:szCs w:val="28"/>
+          <w:lang w:val="pt-BR"/>
+        </w:rPr>
+      </w:pPr>
+    </w:p>
+    <w:p>
+      <w:pPr>
+        <w:rPr>
+          <w:rFonts w:ascii="Arial" w:hAnsi="Arial" w:cs="Arial"/>
+          <w:b/>
+          <w:caps/>
+          <w:sz w:val="28"/>
+          <w:szCs w:val="28"/>
+          <w:lang w:val="pt-BR"/>
+        </w:rPr>
+      </w:pPr>
+      <w:r>
+        <w:rPr>
+          <w:rFonts w:ascii="Arial" w:hAnsi="Arial" w:cs="Arial"/>
+          <w:b/>
+          <w:caps/>
+          <w:sz w:val="28"/>
+          <w:szCs w:val="28"/>
+          <w:lang w:val="pt-BR"/>
+        </w:rPr>
+        <w:t xml:space="preserve">Página </w:t>
+      </w:r>
+      <w:r>
+        <w:rPr>
+          <w:rFonts w:ascii="Arial" w:hAnsi="Arial" w:cs="Arial"/>
+          <w:b/>
+          <w:caps/>
+          <w:sz w:val="28"/>
+          <w:szCs w:val="28"/>
+          <w:lang w:val="pt-BR"/>
+        </w:rPr>
+        <w:t>refrigerantes</w:t>
+      </w:r>
+    </w:p>
+    <w:p>
+      <w:pPr>
+        <w:rPr>
+          <w:noProof/>
+          <w:lang w:val="pt-BR" w:eastAsia="pt-BR"/>
+        </w:rPr>
+      </w:pPr>
+      <w:r>
+        <w:rPr>
+          <w:noProof/>
+          <w:lang w:val="pt-BR" w:eastAsia="pt-BR"/>
+        </w:rPr>
+        <w:drawing>
+          <wp:inline distT="0" distB="0" distL="0" distR="0" wp14:anchorId="68AFA8F5" wp14:editId="3A536E33">
+            <wp:extent cx="6858000" cy="1144905"/>
+            <wp:effectExtent l="0" t="0" r="0" b="0"/>
+            <wp:docPr id="13" name="Imagem 13"/>
+            <wp:cNvGraphicFramePr>
+              <a:graphicFrameLocks xmlns:a="http://schemas.openxmlformats.org/drawingml/2006/main" noChangeAspect="1"/>
+            </wp:cNvGraphicFramePr>
+            <a:graphic xmlns:a="http://schemas.openxmlformats.org/drawingml/2006/main">
+              <a:graphicData uri="http://schemas.openxmlformats.org/drawingml/2006/picture">
+                <pic:pic xmlns:pic="http://schemas.openxmlformats.org/drawingml/2006/picture">
+                  <pic:nvPicPr>
+                    <pic:cNvPr id="1" name=""/>
+                    <pic:cNvPicPr/>
+                  </pic:nvPicPr>
+                  <pic:blipFill>
+                    <a:blip r:embed="rId20"/>
+                    <a:stretch>
+                      <a:fillRect/>
+                    </a:stretch>
+                  </pic:blipFill>
+                  <pic:spPr>
+                    <a:xfrm>
+                      <a:off x="0" y="0"/>
+                      <a:ext cx="6858000" cy="1144905"/>
+                    </a:xfrm>
+                    <a:prstGeom prst="rect">
+                      <a:avLst/>
+                    </a:prstGeom>
+                  </pic:spPr>
+                </pic:pic>
+              </a:graphicData>
+            </a:graphic>
+          </wp:inline>
+        </w:drawing>
+      </w:r>
+      <w:r>
+        <w:rPr>
+          <w:noProof/>
+          <w:lang w:val="pt-BR" w:eastAsia="pt-BR"/>
+        </w:rPr>
+        <w:t xml:space="preserve"> </w:t>
+      </w:r>
+      <w:r>
+        <w:rPr>
+          <w:noProof/>
+          <w:lang w:val="pt-BR" w:eastAsia="pt-BR"/>
+        </w:rPr>
+        <w:drawing>
+          <wp:inline distT="0" distB="0" distL="0" distR="0" wp14:anchorId="0FDD4B60" wp14:editId="73DCE748">
+            <wp:extent cx="6858000" cy="1452880"/>
+            <wp:effectExtent l="0" t="0" r="0" b="0"/>
+            <wp:docPr id="14" name="Imagem 14"/>
+            <wp:cNvGraphicFramePr>
+              <a:graphicFrameLocks xmlns:a="http://schemas.openxmlformats.org/drawingml/2006/main" noChangeAspect="1"/>
+            </wp:cNvGraphicFramePr>
+            <a:graphic xmlns:a="http://schemas.openxmlformats.org/drawingml/2006/main">
+              <a:graphicData uri="http://schemas.openxmlformats.org/drawingml/2006/picture">
+                <pic:pic xmlns:pic="http://schemas.openxmlformats.org/drawingml/2006/picture">
+                  <pic:nvPicPr>
+                    <pic:cNvPr id="1" name=""/>
+                    <pic:cNvPicPr/>
+                  </pic:nvPicPr>
+                  <pic:blipFill>
+                    <a:blip r:embed="rId21"/>
+                    <a:stretch>
+                      <a:fillRect/>
+                    </a:stretch>
+                  </pic:blipFill>
+                  <pic:spPr>
+                    <a:xfrm>
+                      <a:off x="0" y="0"/>
+                      <a:ext cx="6858000" cy="1452880"/>
+                    </a:xfrm>
+                    <a:prstGeom prst="rect">
+                      <a:avLst/>
+                    </a:prstGeom>
+                  </pic:spPr>
+                </pic:pic>
+              </a:graphicData>
+            </a:graphic>
+          </wp:inline>
+        </w:drawing>
+      </w:r>
+    </w:p>
+    <w:p>
+      <w:pPr>
+        <w:rPr>
+          <w:noProof/>
+          <w:lang w:val="pt-BR" w:eastAsia="pt-BR"/>
+        </w:rPr>
+      </w:pPr>
+    </w:p>
+    <w:p>
+      <w:pPr>
+        <w:rPr>
+          <w:noProof/>
+          <w:lang w:val="pt-BR" w:eastAsia="pt-BR"/>
+        </w:rPr>
+      </w:pPr>
+    </w:p>
+    <w:p>
+      <w:pPr>
+        <w:rPr>
+          <w:noProof/>
+          <w:lang w:val="pt-BR" w:eastAsia="pt-BR"/>
+        </w:rPr>
+      </w:pPr>
+    </w:p>
+    <w:p>
+      <w:pPr>
+        <w:rPr>
+          <w:noProof/>
+          <w:lang w:val="pt-BR" w:eastAsia="pt-BR"/>
+        </w:rPr>
+      </w:pPr>
+    </w:p>
+    <w:p>
+      <w:pPr>
+        <w:rPr>
+          <w:noProof/>
+          <w:lang w:val="pt-BR" w:eastAsia="pt-BR"/>
+        </w:rPr>
+      </w:pPr>
+    </w:p>
+    <w:p>
+      <w:pPr>
+        <w:rPr>
+          <w:noProof/>
+          <w:lang w:val="pt-BR" w:eastAsia="pt-BR"/>
+        </w:rPr>
+      </w:pPr>
+    </w:p>
+    <w:p>
+      <w:pPr>
+        <w:rPr>
+          <w:noProof/>
+          <w:lang w:val="pt-BR" w:eastAsia="pt-BR"/>
+        </w:rPr>
+      </w:pPr>
+    </w:p>
+    <w:p>
+      <w:pPr>
+        <w:rPr>
+          <w:noProof/>
+          <w:lang w:val="pt-BR" w:eastAsia="pt-BR"/>
+        </w:rPr>
+      </w:pPr>
+    </w:p>
+    <w:p>
+      <w:pPr>
+        <w:rPr>
+          <w:noProof/>
+          <w:lang w:val="pt-BR" w:eastAsia="pt-BR"/>
+        </w:rPr>
+      </w:pPr>
+    </w:p>
+    <w:p>
+      <w:pPr>
+        <w:rPr>
+          <w:noProof/>
+          <w:lang w:val="pt-BR" w:eastAsia="pt-BR"/>
+        </w:rPr>
+      </w:pPr>
+    </w:p>
+    <w:p>
+      <w:pPr>
+        <w:rPr>
+          <w:noProof/>
+          <w:lang w:val="pt-BR" w:eastAsia="pt-BR"/>
+        </w:rPr>
+      </w:pPr>
+    </w:p>
+    <w:p>
+      <w:pPr>
+        <w:rPr>
+          <w:noProof/>
+          <w:lang w:val="pt-BR" w:eastAsia="pt-BR"/>
+        </w:rPr>
+      </w:pPr>
+    </w:p>
+    <w:p>
+      <w:pPr>
+        <w:rPr>
+          <w:noProof/>
+          <w:lang w:val="pt-BR" w:eastAsia="pt-BR"/>
+        </w:rPr>
+      </w:pPr>
+    </w:p>
+    <w:p>
+      <w:pPr>
+        <w:rPr>
+          <w:noProof/>
+          <w:lang w:val="pt-BR" w:eastAsia="pt-BR"/>
+        </w:rPr>
+      </w:pPr>
+    </w:p>
+    <w:p>
+      <w:pPr>
+        <w:rPr>
+          <w:noProof/>
+          <w:lang w:val="pt-BR" w:eastAsia="pt-BR"/>
+        </w:rPr>
+      </w:pPr>
+    </w:p>
+    <w:p>
+      <w:pPr>
+        <w:rPr>
+          <w:lang w:val="pt-BR"/>
+        </w:rPr>
+      </w:pPr>
+      <w:r>
+        <w:rPr>
+          <w:rFonts w:ascii="Arial" w:hAnsi="Arial" w:cs="Arial"/>
+          <w:lang w:val="pt-BR"/>
+        </w:rPr>
+        <w:t>HTML com o texto alternativo:</w:t>
+      </w:r>
+    </w:p>
+    <w:p>
+      <w:pPr>
+        <w:rPr>
+          <w:noProof/>
+          <w:lang w:val="pt-BR" w:eastAsia="pt-BR"/>
+        </w:rPr>
+      </w:pPr>
+      <w:r>
+        <w:rPr>
+          <w:noProof/>
+          <w:lang w:val="pt-BR" w:eastAsia="pt-BR"/>
+        </w:rPr>
+        <w:drawing>
+          <wp:inline distT="0" distB="0" distL="0" distR="0" wp14:anchorId="24F976C0" wp14:editId="354CCE68">
+            <wp:extent cx="6858000" cy="4322445"/>
+            <wp:effectExtent l="0" t="0" r="0" b="1905"/>
+            <wp:docPr id="15" name="Imagem 15"/>
+            <wp:cNvGraphicFramePr>
+              <a:graphicFrameLocks xmlns:a="http://schemas.openxmlformats.org/drawingml/2006/main" noChangeAspect="1"/>
+            </wp:cNvGraphicFramePr>
+            <a:graphic xmlns:a="http://schemas.openxmlformats.org/drawingml/2006/main">
+              <a:graphicData uri="http://schemas.openxmlformats.org/drawingml/2006/picture">
+                <pic:pic xmlns:pic="http://schemas.openxmlformats.org/drawingml/2006/picture">
+                  <pic:nvPicPr>
+                    <pic:cNvPr id="1" name=""/>
+                    <pic:cNvPicPr/>
+                  </pic:nvPicPr>
+                  <pic:blipFill>
+                    <a:blip r:embed="rId22"/>
+                    <a:stretch>
+                      <a:fillRect/>
+                    </a:stretch>
+                  </pic:blipFill>
+                  <pic:spPr>
+                    <a:xfrm>
+                      <a:off x="0" y="0"/>
+                      <a:ext cx="6858000" cy="4322445"/>
+                    </a:xfrm>
+                    <a:prstGeom prst="rect">
+                      <a:avLst/>
+                    </a:prstGeom>
+                  </pic:spPr>
+                </pic:pic>
+              </a:graphicData>
+            </a:graphic>
+          </wp:inline>
+        </w:drawing>
+      </w:r>
+    </w:p>
+    <w:p>
+      <w:pPr>
+        <w:rPr>
+          <w:noProof/>
+          <w:lang w:val="pt-BR" w:eastAsia="pt-BR"/>
+        </w:rPr>
+      </w:pPr>
+    </w:p>
+    <w:p>
+      <w:pPr>
+        <w:rPr>
+          <w:noProof/>
+          <w:lang w:val="pt-BR" w:eastAsia="pt-BR"/>
+        </w:rPr>
+      </w:pPr>
+    </w:p>
+    <w:p>
+      <w:pPr>
+        <w:rPr>
+          <w:noProof/>
+          <w:lang w:val="pt-BR" w:eastAsia="pt-BR"/>
+        </w:rPr>
+      </w:pPr>
+    </w:p>
+    <w:p>
+      <w:pPr>
+        <w:rPr>
+          <w:noProof/>
+          <w:lang w:val="pt-BR" w:eastAsia="pt-BR"/>
+        </w:rPr>
+      </w:pPr>
+    </w:p>
+    <w:p>
+      <w:pPr>
+        <w:rPr>
+          <w:noProof/>
+          <w:lang w:val="pt-BR" w:eastAsia="pt-BR"/>
+        </w:rPr>
+      </w:pPr>
+    </w:p>
+    <w:p>
+      <w:pPr>
+        <w:rPr>
+          <w:noProof/>
+          <w:lang w:val="pt-BR" w:eastAsia="pt-BR"/>
+        </w:rPr>
+      </w:pPr>
+    </w:p>
+    <w:p>
+      <w:pPr>
+        <w:rPr>
+          <w:noProof/>
+          <w:lang w:val="pt-BR" w:eastAsia="pt-BR"/>
+        </w:rPr>
+      </w:pPr>
+    </w:p>
+    <w:p>
+      <w:pPr>
+        <w:rPr>
+          <w:noProof/>
+          <w:lang w:val="pt-BR" w:eastAsia="pt-BR"/>
+        </w:rPr>
+      </w:pPr>
+    </w:p>
+    <w:p>
+      <w:pPr>
+        <w:rPr>
+          <w:noProof/>
+          <w:lang w:val="pt-BR" w:eastAsia="pt-BR"/>
+        </w:rPr>
+      </w:pPr>
+    </w:p>
+    <w:p>
+      <w:pPr>
+        <w:rPr>
+          <w:noProof/>
+          <w:lang w:val="pt-BR" w:eastAsia="pt-BR"/>
+        </w:rPr>
+      </w:pPr>
+      <w:r>
+        <w:rPr>
+          <w:noProof/>
+          <w:lang w:val="pt-BR" w:eastAsia="pt-BR"/>
+        </w:rPr>
+        <w:drawing>
+          <wp:inline distT="0" distB="0" distL="0" distR="0" wp14:anchorId="6559DF45" wp14:editId="2B784265">
+            <wp:extent cx="6858000" cy="3740785"/>
+            <wp:effectExtent l="0" t="0" r="0" b="0"/>
+            <wp:docPr id="16" name="Imagem 16"/>
+            <wp:cNvGraphicFramePr>
+              <a:graphicFrameLocks xmlns:a="http://schemas.openxmlformats.org/drawingml/2006/main" noChangeAspect="1"/>
+            </wp:cNvGraphicFramePr>
+            <a:graphic xmlns:a="http://schemas.openxmlformats.org/drawingml/2006/main">
+              <a:graphicData uri="http://schemas.openxmlformats.org/drawingml/2006/picture">
+                <pic:pic xmlns:pic="http://schemas.openxmlformats.org/drawingml/2006/picture">
+                  <pic:nvPicPr>
+                    <pic:cNvPr id="1" name=""/>
+                    <pic:cNvPicPr/>
+                  </pic:nvPicPr>
+                  <pic:blipFill>
+                    <a:blip r:embed="rId23"/>
+                    <a:stretch>
+                      <a:fillRect/>
+                    </a:stretch>
+                  </pic:blipFill>
+                  <pic:spPr>
+                    <a:xfrm>
+                      <a:off x="0" y="0"/>
+                      <a:ext cx="6858000" cy="3740785"/>
+                    </a:xfrm>
+                    <a:prstGeom prst="rect">
+                      <a:avLst/>
+                    </a:prstGeom>
+                  </pic:spPr>
+                </pic:pic>
+              </a:graphicData>
+            </a:graphic>
+          </wp:inline>
+        </w:drawing>
+      </w:r>
+      <w:r>
+        <w:rPr>
+          <w:noProof/>
+          <w:lang w:val="pt-BR" w:eastAsia="pt-BR"/>
+        </w:rPr>
+        <w:t xml:space="preserve"> </w:t>
+      </w:r>
+      <w:r>
+        <w:rPr>
+          <w:noProof/>
+          <w:lang w:val="pt-BR" w:eastAsia="pt-BR"/>
+        </w:rPr>
+        <w:drawing>
+          <wp:inline distT="0" distB="0" distL="0" distR="0" wp14:anchorId="09932B0F" wp14:editId="06D8F415">
+            <wp:extent cx="6858000" cy="1317625"/>
+            <wp:effectExtent l="0" t="0" r="0" b="0"/>
+            <wp:docPr id="17" name="Imagem 17"/>
+            <wp:cNvGraphicFramePr>
+              <a:graphicFrameLocks xmlns:a="http://schemas.openxmlformats.org/drawingml/2006/main" noChangeAspect="1"/>
+            </wp:cNvGraphicFramePr>
+            <a:graphic xmlns:a="http://schemas.openxmlformats.org/drawingml/2006/main">
+              <a:graphicData uri="http://schemas.openxmlformats.org/drawingml/2006/picture">
+                <pic:pic xmlns:pic="http://schemas.openxmlformats.org/drawingml/2006/picture">
+                  <pic:nvPicPr>
+                    <pic:cNvPr id="1" name=""/>
+                    <pic:cNvPicPr/>
+                  </pic:nvPicPr>
+                  <pic:blipFill>
+                    <a:blip r:embed="rId24"/>
+                    <a:stretch>
+                      <a:fillRect/>
+                    </a:stretch>
+                  </pic:blipFill>
+                  <pic:spPr>
+                    <a:xfrm>
+                      <a:off x="0" y="0"/>
+                      <a:ext cx="6858000" cy="1317625"/>
+                    </a:xfrm>
+                    <a:prstGeom prst="rect">
+                      <a:avLst/>
+                    </a:prstGeom>
+                  </pic:spPr>
+                </pic:pic>
+              </a:graphicData>
+            </a:graphic>
+          </wp:inline>
+        </w:drawing>
+      </w:r>
+    </w:p>
+    <w:p>
+      <w:pPr>
+        <w:rPr>
+          <w:rFonts w:ascii="Arial" w:hAnsi="Arial" w:cs="Arial"/>
+          <w:caps/>
+          <w:lang w:val="pt-BR"/>
+        </w:rPr>
+      </w:pPr>
+      <w:r>
+        <w:rPr>
+          <w:rFonts w:ascii="Arial" w:hAnsi="Arial" w:cs="Arial"/>
+          <w:caps/>
+          <w:lang w:val="pt-BR"/>
+        </w:rPr>
+        <w:t>-------------------------------------------------------------------------------------------------------</w:t>
+      </w:r>
+      <w:r>
+        <w:rPr>
+          <w:rFonts w:ascii="Arial" w:hAnsi="Arial" w:cs="Arial"/>
+          <w:caps/>
+          <w:lang w:val="pt-BR"/>
+        </w:rPr>
+        <w:t>--------------------------------------------</w:t>
+      </w:r>
+    </w:p>
+    <w:p>
+      <w:pPr>
+        <w:rPr>
+          <w:rFonts w:ascii="Arial" w:hAnsi="Arial" w:cs="Arial"/>
+          <w:b/>
+          <w:caps/>
+          <w:sz w:val="28"/>
+          <w:szCs w:val="28"/>
+          <w:lang w:val="pt-BR"/>
+        </w:rPr>
+      </w:pPr>
+    </w:p>
+    <w:p>
+      <w:pPr>
+        <w:rPr>
+          <w:rFonts w:ascii="Arial" w:hAnsi="Arial" w:cs="Arial"/>
+          <w:b/>
+          <w:caps/>
+          <w:sz w:val="28"/>
+          <w:szCs w:val="28"/>
+          <w:lang w:val="pt-BR"/>
+        </w:rPr>
+      </w:pPr>
+    </w:p>
+    <w:p>
+      <w:pPr>
+        <w:rPr>
+          <w:rFonts w:ascii="Arial" w:hAnsi="Arial" w:cs="Arial"/>
+          <w:b/>
+          <w:caps/>
+          <w:sz w:val="28"/>
+          <w:szCs w:val="28"/>
+          <w:lang w:val="pt-BR"/>
+        </w:rPr>
+      </w:pPr>
+    </w:p>
+    <w:p>
+      <w:pPr>
+        <w:rPr>
+          <w:rFonts w:ascii="Arial" w:hAnsi="Arial" w:cs="Arial"/>
+          <w:b/>
+          <w:caps/>
+          <w:sz w:val="28"/>
+          <w:szCs w:val="28"/>
+          <w:lang w:val="pt-BR"/>
+        </w:rPr>
+      </w:pPr>
+    </w:p>
+    <w:p>
+      <w:pPr>
+        <w:rPr>
+          <w:rFonts w:ascii="Arial" w:hAnsi="Arial" w:cs="Arial"/>
+          <w:b/>
+          <w:caps/>
+          <w:sz w:val="28"/>
+          <w:szCs w:val="28"/>
+          <w:lang w:val="pt-BR"/>
+        </w:rPr>
+      </w:pPr>
+    </w:p>
+    <w:p>
+      <w:pPr>
+        <w:rPr>
+          <w:rFonts w:ascii="Arial" w:hAnsi="Arial" w:cs="Arial"/>
+          <w:b/>
+          <w:caps/>
+          <w:sz w:val="28"/>
+          <w:szCs w:val="28"/>
+          <w:lang w:val="pt-BR"/>
+        </w:rPr>
+      </w:pPr>
+      <w:r>
+        <w:rPr>
+          <w:rFonts w:ascii="Arial" w:hAnsi="Arial" w:cs="Arial"/>
+          <w:b/>
+          <w:caps/>
+          <w:sz w:val="28"/>
+          <w:szCs w:val="28"/>
+          <w:lang w:val="pt-BR"/>
+        </w:rPr>
+        <w:lastRenderedPageBreak/>
+        <w:t xml:space="preserve">Página </w:t>
+      </w:r>
+      <w:r>
+        <w:rPr>
+          <w:rFonts w:ascii="Arial" w:hAnsi="Arial" w:cs="Arial"/>
+          <w:b/>
+          <w:caps/>
+          <w:sz w:val="28"/>
+          <w:szCs w:val="28"/>
+          <w:lang w:val="pt-BR"/>
+        </w:rPr>
+        <w:t>linha diet</w:t>
+      </w:r>
+    </w:p>
+    <w:p>
+      <w:pPr>
+        <w:rPr>
+          <w:rFonts w:ascii="Arial" w:hAnsi="Arial" w:cs="Arial"/>
+          <w:b/>
+          <w:caps/>
+          <w:sz w:val="28"/>
+          <w:szCs w:val="28"/>
+          <w:lang w:val="pt-BR"/>
+        </w:rPr>
+      </w:pPr>
+    </w:p>
+    <w:p>
+      <w:pPr>
+        <w:rPr>
+          <w:rFonts w:ascii="Arial" w:hAnsi="Arial" w:cs="Arial"/>
+          <w:b/>
+          <w:caps/>
+          <w:sz w:val="28"/>
+          <w:szCs w:val="28"/>
+          <w:lang w:val="pt-BR"/>
+        </w:rPr>
+      </w:pPr>
+      <w:r>
+        <w:rPr>
+          <w:noProof/>
+          <w:lang w:val="pt-BR" w:eastAsia="pt-BR"/>
+        </w:rPr>
+        <w:drawing>
+          <wp:inline distT="0" distB="0" distL="0" distR="0" wp14:anchorId="75187088" wp14:editId="3485E0DC">
+            <wp:extent cx="6858000" cy="1356995"/>
+            <wp:effectExtent l="0" t="0" r="0" b="0"/>
+            <wp:docPr id="18" name="Imagem 18"/>
+            <wp:cNvGraphicFramePr>
+              <a:graphicFrameLocks xmlns:a="http://schemas.openxmlformats.org/drawingml/2006/main" noChangeAspect="1"/>
+            </wp:cNvGraphicFramePr>
+            <a:graphic xmlns:a="http://schemas.openxmlformats.org/drawingml/2006/main">
+              <a:graphicData uri="http://schemas.openxmlformats.org/drawingml/2006/picture">
+                <pic:pic xmlns:pic="http://schemas.openxmlformats.org/drawingml/2006/picture">
+                  <pic:nvPicPr>
+                    <pic:cNvPr id="1" name=""/>
+                    <pic:cNvPicPr/>
+                  </pic:nvPicPr>
+                  <pic:blipFill>
+                    <a:blip r:embed="rId25"/>
+                    <a:stretch>
+                      <a:fillRect/>
+                    </a:stretch>
+                  </pic:blipFill>
+                  <pic:spPr>
+                    <a:xfrm>
+                      <a:off x="0" y="0"/>
+                      <a:ext cx="6858000" cy="1356995"/>
+                    </a:xfrm>
+                    <a:prstGeom prst="rect">
+                      <a:avLst/>
+                    </a:prstGeom>
+                  </pic:spPr>
+                </pic:pic>
+              </a:graphicData>
+            </a:graphic>
+          </wp:inline>
+        </w:drawing>
+      </w:r>
+      <w:r>
+        <w:rPr>
+          <w:noProof/>
+          <w:lang w:val="pt-BR" w:eastAsia="pt-BR"/>
+        </w:rPr>
+        <w:t xml:space="preserve"> </w:t>
+      </w:r>
+      <w:r>
+        <w:rPr>
+          <w:noProof/>
+          <w:lang w:val="pt-BR" w:eastAsia="pt-BR"/>
+        </w:rPr>
+        <w:drawing>
+          <wp:inline distT="0" distB="0" distL="0" distR="0" wp14:anchorId="258C877E" wp14:editId="7FB64B6E">
+            <wp:extent cx="6858000" cy="1682750"/>
+            <wp:effectExtent l="0" t="0" r="0" b="0"/>
+            <wp:docPr id="19" name="Imagem 19"/>
+            <wp:cNvGraphicFramePr>
+              <a:graphicFrameLocks xmlns:a="http://schemas.openxmlformats.org/drawingml/2006/main" noChangeAspect="1"/>
+            </wp:cNvGraphicFramePr>
+            <a:graphic xmlns:a="http://schemas.openxmlformats.org/drawingml/2006/main">
+              <a:graphicData uri="http://schemas.openxmlformats.org/drawingml/2006/picture">
+                <pic:pic xmlns:pic="http://schemas.openxmlformats.org/drawingml/2006/picture">
+                  <pic:nvPicPr>
+                    <pic:cNvPr id="1" name=""/>
+                    <pic:cNvPicPr/>
+                  </pic:nvPicPr>
+                  <pic:blipFill>
+                    <a:blip r:embed="rId26"/>
+                    <a:stretch>
+                      <a:fillRect/>
+                    </a:stretch>
+                  </pic:blipFill>
+                  <pic:spPr>
+                    <a:xfrm>
+                      <a:off x="0" y="0"/>
+                      <a:ext cx="6858000" cy="1682750"/>
+                    </a:xfrm>
+                    <a:prstGeom prst="rect">
+                      <a:avLst/>
+                    </a:prstGeom>
+                  </pic:spPr>
+                </pic:pic>
+              </a:graphicData>
+            </a:graphic>
+          </wp:inline>
+        </w:drawing>
+      </w:r>
+    </w:p>
+    <w:p>
+      <w:pPr>
+        <w:rPr>
+          <w:lang w:val="pt-BR"/>
+        </w:rPr>
+      </w:pPr>
+    </w:p>
+    <w:p>
+      <w:pPr>
+        <w:rPr>
+          <w:lang w:val="pt-BR"/>
+        </w:rPr>
+      </w:pPr>
+    </w:p>
+    <w:p>
+      <w:pPr>
+        <w:rPr>
+          <w:lang w:val="pt-BR"/>
+        </w:rPr>
+      </w:pPr>
+    </w:p>
+    <w:p>
+      <w:pPr>
+        <w:rPr>
+          <w:lang w:val="pt-BR"/>
+        </w:rPr>
+      </w:pPr>
+    </w:p>
+    <w:p>
+      <w:pPr>
+        <w:rPr>
+          <w:lang w:val="pt-BR"/>
+        </w:rPr>
+      </w:pPr>
+    </w:p>
+    <w:p>
+      <w:pPr>
+        <w:rPr>
+          <w:lang w:val="pt-BR"/>
+        </w:rPr>
+      </w:pPr>
+    </w:p>
+    <w:p>
+      <w:pPr>
+        <w:rPr>
+          <w:lang w:val="pt-BR"/>
+        </w:rPr>
+      </w:pPr>
+    </w:p>
+    <w:p>
+      <w:pPr>
+        <w:rPr>
+          <w:lang w:val="pt-BR"/>
+        </w:rPr>
+      </w:pPr>
+    </w:p>
+    <w:p>
+      <w:pPr>
+        <w:rPr>
+          <w:lang w:val="pt-BR"/>
+        </w:rPr>
+      </w:pPr>
+    </w:p>
+    <w:p>
+      <w:pPr>
+        <w:rPr>
+          <w:lang w:val="pt-BR"/>
+        </w:rPr>
+      </w:pPr>
+    </w:p>
+    <w:p>
+      <w:pPr>
+        <w:rPr>
+          <w:lang w:val="pt-BR"/>
+        </w:rPr>
+      </w:pPr>
+    </w:p>
+    <w:p>
+      <w:pPr>
+        <w:rPr>
+          <w:lang w:val="pt-BR"/>
+        </w:rPr>
+      </w:pPr>
+    </w:p>
+    <w:p>
+      <w:pPr>
+        <w:rPr>
+          <w:lang w:val="pt-BR"/>
+        </w:rPr>
+      </w:pPr>
+      <w:r>
+        <w:rPr>
+          <w:rFonts w:ascii="Arial" w:hAnsi="Arial" w:cs="Arial"/>
+          <w:lang w:val="pt-BR"/>
+        </w:rPr>
+        <w:lastRenderedPageBreak/>
+        <w:t>HTML com o texto alternativo:</w:t>
+      </w:r>
+    </w:p>
+    <w:p>
+      <w:pPr>
+        <w:rPr>
+          <w:noProof/>
+          <w:lang w:val="pt-BR" w:eastAsia="pt-BR"/>
+        </w:rPr>
+      </w:pPr>
+      <w:r>
+        <w:rPr>
+          <w:noProof/>
+          <w:lang w:val="pt-BR" w:eastAsia="pt-BR"/>
+        </w:rPr>
+        <w:drawing>
+          <wp:inline distT="0" distB="0" distL="0" distR="0" wp14:anchorId="6DB990E0" wp14:editId="2524FEFA">
+            <wp:extent cx="6858000" cy="3401695"/>
+            <wp:effectExtent l="0" t="0" r="0" b="8255"/>
+            <wp:docPr id="20" name="Imagem 20"/>
+            <wp:cNvGraphicFramePr>
+              <a:graphicFrameLocks xmlns:a="http://schemas.openxmlformats.org/drawingml/2006/main" noChangeAspect="1"/>
+            </wp:cNvGraphicFramePr>
+            <a:graphic xmlns:a="http://schemas.openxmlformats.org/drawingml/2006/main">
+              <a:graphicData uri="http://schemas.openxmlformats.org/drawingml/2006/picture">
+                <pic:pic xmlns:pic="http://schemas.openxmlformats.org/drawingml/2006/picture">
+                  <pic:nvPicPr>
+                    <pic:cNvPr id="1" name=""/>
+                    <pic:cNvPicPr/>
+                  </pic:nvPicPr>
+                  <pic:blipFill>
+                    <a:blip r:embed="rId27"/>
+                    <a:stretch>
+                      <a:fillRect/>
+                    </a:stretch>
+                  </pic:blipFill>
+                  <pic:spPr>
+                    <a:xfrm>
+                      <a:off x="0" y="0"/>
+                      <a:ext cx="6858000" cy="3401695"/>
+                    </a:xfrm>
+                    <a:prstGeom prst="rect">
+                      <a:avLst/>
+                    </a:prstGeom>
+                  </pic:spPr>
+                </pic:pic>
+              </a:graphicData>
+            </a:graphic>
+          </wp:inline>
+        </w:drawing>
+      </w:r>
+      <w:r>
+        <w:rPr>
+          <w:noProof/>
+          <w:lang w:val="pt-BR" w:eastAsia="pt-BR"/>
+        </w:rPr>
+        <w:t xml:space="preserve"> </w:t>
+      </w:r>
+      <w:r>
+        <w:rPr>
+          <w:noProof/>
+          <w:lang w:val="pt-BR" w:eastAsia="pt-BR"/>
+        </w:rPr>
+        <w:drawing>
+          <wp:inline distT="0" distB="0" distL="0" distR="0" wp14:anchorId="533C1CBA" wp14:editId="0DC377F2">
+            <wp:extent cx="6858000" cy="2475230"/>
+            <wp:effectExtent l="0" t="0" r="0" b="1270"/>
+            <wp:docPr id="21" name="Imagem 21"/>
+            <wp:cNvGraphicFramePr>
+              <a:graphicFrameLocks xmlns:a="http://schemas.openxmlformats.org/drawingml/2006/main" noChangeAspect="1"/>
+            </wp:cNvGraphicFramePr>
+            <a:graphic xmlns:a="http://schemas.openxmlformats.org/drawingml/2006/main">
+              <a:graphicData uri="http://schemas.openxmlformats.org/drawingml/2006/picture">
+                <pic:pic xmlns:pic="http://schemas.openxmlformats.org/drawingml/2006/picture">
+                  <pic:nvPicPr>
+                    <pic:cNvPr id="1" name=""/>
+                    <pic:cNvPicPr/>
+                  </pic:nvPicPr>
+                  <pic:blipFill>
+                    <a:blip r:embed="rId28"/>
+                    <a:stretch>
+                      <a:fillRect/>
+                    </a:stretch>
+                  </pic:blipFill>
+                  <pic:spPr>
+                    <a:xfrm>
+                      <a:off x="0" y="0"/>
+                      <a:ext cx="6858000" cy="2475230"/>
+                    </a:xfrm>
+                    <a:prstGeom prst="rect">
+                      <a:avLst/>
+                    </a:prstGeom>
+                  </pic:spPr>
+                </pic:pic>
+              </a:graphicData>
+            </a:graphic>
+          </wp:inline>
+        </w:drawing>
+      </w:r>
+    </w:p>
+    <w:p>
+      <w:pPr>
+        <w:rPr>
+          <w:noProof/>
+          <w:lang w:val="pt-BR" w:eastAsia="pt-BR"/>
+        </w:rPr>
+      </w:pPr>
+    </w:p>
+    <w:p>
+      <w:pPr>
+        <w:rPr>
+          <w:noProof/>
+          <w:lang w:val="pt-BR" w:eastAsia="pt-BR"/>
+        </w:rPr>
+      </w:pPr>
+      <w:r>
+        <w:rPr>
+          <w:noProof/>
+          <w:lang w:val="pt-BR" w:eastAsia="pt-BR"/>
+        </w:rPr>
+        <w:t>----------------------------------------------------------------------------------------------------------------------------------------------------------------</w:t>
+      </w:r>
+    </w:p>
+    <w:p>
+      <w:pPr>
+        <w:rPr>
+          <w:noProof/>
+          <w:lang w:val="pt-BR" w:eastAsia="pt-BR"/>
+        </w:rPr>
+      </w:pPr>
+    </w:p>
+    <w:p>
+      <w:pPr>
+        <w:rPr>
+          <w:rFonts w:ascii="Arial" w:hAnsi="Arial" w:cs="Arial"/>
+          <w:b/>
+          <w:caps/>
+          <w:sz w:val="28"/>
+          <w:szCs w:val="28"/>
+          <w:lang w:val="pt-BR"/>
+        </w:rPr>
+      </w:pPr>
+      <w:r>
+        <w:rPr>
+          <w:rFonts w:ascii="Arial" w:hAnsi="Arial" w:cs="Arial"/>
+          <w:b/>
+          <w:caps/>
+          <w:sz w:val="28"/>
+          <w:szCs w:val="28"/>
+          <w:lang w:val="pt-BR"/>
+        </w:rPr>
+        <w:lastRenderedPageBreak/>
+        <w:t xml:space="preserve">Página </w:t>
+      </w:r>
+      <w:r>
+        <w:rPr>
+          <w:rFonts w:ascii="Arial" w:hAnsi="Arial" w:cs="Arial"/>
+          <w:b/>
+          <w:caps/>
+          <w:sz w:val="28"/>
+          <w:szCs w:val="28"/>
+          <w:lang w:val="pt-BR"/>
+        </w:rPr>
+        <w:t>contato</w:t>
+      </w:r>
+    </w:p>
+    <w:p>
+      <w:pPr>
+        <w:rPr>
+          <w:rFonts w:ascii="Arial" w:hAnsi="Arial" w:cs="Arial"/>
+          <w:b/>
+          <w:caps/>
+          <w:sz w:val="28"/>
+          <w:szCs w:val="28"/>
+          <w:lang w:val="pt-BR"/>
+        </w:rPr>
+      </w:pPr>
+    </w:p>
+    <w:p>
+      <w:pPr>
+        <w:rPr>
+          <w:rFonts w:ascii="Arial" w:hAnsi="Arial" w:cs="Arial"/>
+          <w:b/>
+          <w:caps/>
+          <w:sz w:val="28"/>
+          <w:szCs w:val="28"/>
+          <w:lang w:val="pt-BR"/>
+        </w:rPr>
+      </w:pPr>
+      <w:r>
+        <w:rPr>
+          <w:noProof/>
+          <w:lang w:val="pt-BR" w:eastAsia="pt-BR"/>
+        </w:rPr>
+        <w:drawing>
+          <wp:inline distT="0" distB="0" distL="0" distR="0" wp14:anchorId="503D10BA" wp14:editId="51B782F7">
+            <wp:extent cx="4314825" cy="1162050"/>
+            <wp:effectExtent l="0" t="0" r="9525" b="0"/>
+            <wp:docPr id="23" name="Imagem 23"/>
+            <wp:cNvGraphicFramePr>
+              <a:graphicFrameLocks xmlns:a="http://schemas.openxmlformats.org/drawingml/2006/main" noChangeAspect="1"/>
+            </wp:cNvGraphicFramePr>
+            <a:graphic xmlns:a="http://schemas.openxmlformats.org/drawingml/2006/main">
+              <a:graphicData uri="http://schemas.openxmlformats.org/drawingml/2006/picture">
+                <pic:pic xmlns:pic="http://schemas.openxmlformats.org/drawingml/2006/picture">
+                  <pic:nvPicPr>
+                    <pic:cNvPr id="1" name=""/>
+                    <pic:cNvPicPr/>
+                  </pic:nvPicPr>
+                  <pic:blipFill>
+                    <a:blip r:embed="rId29"/>
+                    <a:stretch>
+                      <a:fillRect/>
+                    </a:stretch>
+                  </pic:blipFill>
+                  <pic:spPr>
+                    <a:xfrm>
+                      <a:off x="0" y="0"/>
+                      <a:ext cx="4314825" cy="1162050"/>
+                    </a:xfrm>
+                    <a:prstGeom prst="rect">
+                      <a:avLst/>
+                    </a:prstGeom>
+                  </pic:spPr>
+                </pic:pic>
+              </a:graphicData>
+            </a:graphic>
+          </wp:inline>
+        </w:drawing>
+      </w:r>
+    </w:p>
+    <w:p>
+      <w:pPr>
+        <w:rPr>
+          <w:rFonts w:ascii="Arial" w:hAnsi="Arial" w:cs="Arial"/>
+          <w:b/>
+          <w:caps/>
+          <w:sz w:val="28"/>
+          <w:szCs w:val="28"/>
+          <w:lang w:val="pt-BR"/>
+        </w:rPr>
+      </w:pPr>
+    </w:p>
+    <w:p>
+      <w:pPr>
+        <w:rPr>
+          <w:lang w:val="pt-BR"/>
+        </w:rPr>
+      </w:pPr>
+      <w:r>
+        <w:rPr>
+          <w:rFonts w:ascii="Arial" w:hAnsi="Arial" w:cs="Arial"/>
+          <w:lang w:val="pt-BR"/>
+        </w:rPr>
+        <w:t>HTML com o texto alternativo:</w:t>
+      </w:r>
+    </w:p>
+    <w:p>
+      <w:pPr>
+        <w:rPr>
+          <w:lang w:val="pt-BR"/>
+        </w:rPr>
+      </w:pPr>
+      <w:r>
+        <w:rPr>
+          <w:noProof/>
+          <w:lang w:val="pt-BR" w:eastAsia="pt-BR"/>
+        </w:rPr>
+        <w:drawing>
+          <wp:inline distT="0" distB="0" distL="0" distR="0" wp14:anchorId="59C4D3E0" wp14:editId="260E314B">
+            <wp:extent cx="6858000" cy="864235"/>
+            <wp:effectExtent l="0" t="0" r="0" b="0"/>
+            <wp:docPr id="24" name="Imagem 24"/>
+            <wp:cNvGraphicFramePr>
+              <a:graphicFrameLocks xmlns:a="http://schemas.openxmlformats.org/drawingml/2006/main" noChangeAspect="1"/>
+            </wp:cNvGraphicFramePr>
+            <a:graphic xmlns:a="http://schemas.openxmlformats.org/drawingml/2006/main">
+              <a:graphicData uri="http://schemas.openxmlformats.org/drawingml/2006/picture">
+                <pic:pic xmlns:pic="http://schemas.openxmlformats.org/drawingml/2006/picture">
+                  <pic:nvPicPr>
+                    <pic:cNvPr id="1" name=""/>
+                    <pic:cNvPicPr/>
+                  </pic:nvPicPr>
+                  <pic:blipFill>
+                    <a:blip r:embed="rId30"/>
+                    <a:stretch>
+                      <a:fillRect/>
+                    </a:stretch>
+                  </pic:blipFill>
+                  <pic:spPr>
+                    <a:xfrm>
+                      <a:off x="0" y="0"/>
+                      <a:ext cx="6858000" cy="864235"/>
+                    </a:xfrm>
+                    <a:prstGeom prst="rect">
+                      <a:avLst/>
+                    </a:prstGeom>
+                  </pic:spPr>
+                </pic:pic>
+              </a:graphicData>
+            </a:graphic>
+          </wp:inline>
+        </w:drawing>
+      </w:r>
+    </w:p>
+    <w:p>
+      <w:pPr>
+        <w:rPr>
+          <w:lang w:val="pt-BR"/>
+        </w:rPr>
+      </w:pPr>
+      <w:r>
+        <w:rPr>
+          <w:lang w:val="pt-BR"/>
+        </w:rPr>
+        <w:t>----------------------------------------------------------------------------------------------------------------------------------------------------------------</w:t>
+      </w:r>
+    </w:p>
+    <w:p>
+      <w:pPr>
+        <w:rPr>
+          <w:lang w:val="pt-BR"/>
+        </w:rPr>
+      </w:pPr>
+      <w:r>
+        <w:rPr>
+          <w:noProof/>
+          <w:lang w:val="pt-BR" w:eastAsia="pt-BR"/>
+        </w:rPr>
+        <w:drawing>
+          <wp:inline distT="0" distB="0" distL="0" distR="0" wp14:anchorId="15310FDB" wp14:editId="0718E2E1">
+            <wp:extent cx="1657350" cy="579701"/>
+            <wp:effectExtent l="0" t="0" r="0" b="0"/>
+            <wp:docPr id="25" name="Imagem 25"/>
+            <wp:cNvGraphicFramePr>
+              <a:graphicFrameLocks xmlns:a="http://schemas.openxmlformats.org/drawingml/2006/main" noChangeAspect="1"/>
+            </wp:cNvGraphicFramePr>
+            <a:graphic xmlns:a="http://schemas.openxmlformats.org/drawingml/2006/main">
+              <a:graphicData uri="http://schemas.openxmlformats.org/drawingml/2006/picture">
+                <pic:pic xmlns:pic="http://schemas.openxmlformats.org/drawingml/2006/picture">
+                  <pic:nvPicPr>
+                    <pic:cNvPr id="1" name=""/>
+                    <pic:cNvPicPr/>
+                  </pic:nvPicPr>
+                  <pic:blipFill>
+                    <a:blip r:embed="rId31"/>
+                    <a:stretch>
+                      <a:fillRect/>
+                    </a:stretch>
+                  </pic:blipFill>
+                  <pic:spPr>
+                    <a:xfrm>
+                      <a:off x="0" y="0"/>
+                      <a:ext cx="1687013" cy="590076"/>
+                    </a:xfrm>
+                    <a:prstGeom prst="rect">
+                      <a:avLst/>
+                    </a:prstGeom>
+                  </pic:spPr>
+                </pic:pic>
+              </a:graphicData>
+            </a:graphic>
+          </wp:inline>
+        </w:drawing>
+      </w:r>
+    </w:p>
+    <w:p>
+      <w:pPr>
+        <w:rPr>
+          <w:lang w:val="pt-BR"/>
+        </w:rPr>
+      </w:pPr>
+      <w:r>
+        <w:rPr>
+          <w:rFonts w:ascii="Arial" w:hAnsi="Arial" w:cs="Arial"/>
+          <w:lang w:val="pt-BR"/>
+        </w:rPr>
+        <w:t>HTML com o texto alternativo:</w:t>
+      </w:r>
+    </w:p>
+    <w:p>
+      <w:pPr>
+        <w:rPr>
+          <w:lang w:val="pt-BR"/>
+        </w:rPr>
+      </w:pPr>
+      <w:r>
+        <w:rPr>
+          <w:noProof/>
+          <w:lang w:val="pt-BR" w:eastAsia="pt-BR"/>
+        </w:rPr>
+        <w:drawing>
+          <wp:inline distT="0" distB="0" distL="0" distR="0" wp14:anchorId="28C120CB" wp14:editId="735B5E38">
+            <wp:extent cx="6637701" cy="2200275"/>
+            <wp:effectExtent l="0" t="0" r="0" b="0"/>
+            <wp:docPr id="26" name="Imagem 26"/>
+            <wp:cNvGraphicFramePr>
+              <a:graphicFrameLocks xmlns:a="http://schemas.openxmlformats.org/drawingml/2006/main" noChangeAspect="1"/>
+            </wp:cNvGraphicFramePr>
+            <a:graphic xmlns:a="http://schemas.openxmlformats.org/drawingml/2006/main">
+              <a:graphicData uri="http://schemas.openxmlformats.org/drawingml/2006/picture">
+                <pic:pic xmlns:pic="http://schemas.openxmlformats.org/drawingml/2006/picture">
+                  <pic:nvPicPr>
+                    <pic:cNvPr id="1" name=""/>
+                    <pic:cNvPicPr/>
+                  </pic:nvPicPr>
+                  <pic:blipFill>
+                    <a:blip r:embed="rId32"/>
+                    <a:stretch>
+                      <a:fillRect/>
+                    </a:stretch>
+                  </pic:blipFill>
+                  <pic:spPr>
+                    <a:xfrm>
+                      <a:off x="0" y="0"/>
+                      <a:ext cx="6638104" cy="2200409"/>
+                    </a:xfrm>
+                    <a:prstGeom prst="rect">
+                      <a:avLst/>
+                    </a:prstGeom>
+                  </pic:spPr>
+                </pic:pic>
+              </a:graphicData>
+            </a:graphic>
+          </wp:inline>
+        </w:drawing>
+      </w:r>
     </w:p>
     <w:sectPr>
-      <w:headerReference w:type="default" r:id="rId15"/>
+      <w:headerReference w:type="default" r:id="rId33"/>
       <w:pgSz w:w="12240" w:h="15840"/>
       <w:pgMar w:top="720" w:right="720" w:bottom="720" w:left="720" w:header="720" w:footer="720" w:gutter="0"/>
       <w:cols w:space="720"/>
@@ -962,6 +2600,192 @@
     </w:r>
   </w:p>
 </w:hdr>
+</file>
+
+<file path=word/numbering.xml><?xml version="1.0" encoding="utf-8"?>
+<w:numbering xmlns:wpc="http://schemas.microsoft.com/office/word/2010/wordprocessingCanvas" xmlns:mc="http://schemas.openxmlformats.org/markup-compatibility/2006" xmlns:o="urn:schemas-microsoft-com:office:office" xmlns:r="http://schemas.openxmlformats.org/officeDocument/2006/relationships" xmlns:m="http://schemas.openxmlformats.org/officeDocument/2006/math" xmlns:v="urn:schemas-microsoft-com:vml" xmlns:wp14="http://schemas.microsoft.com/office/word/2010/wordprocessingDrawing" xmlns:wp="http://schemas.openxmlformats.org/drawingml/2006/wordprocessingDrawing" xmlns:w10="urn:schemas-microsoft-com:office:word" xmlns:w="http://schemas.openxmlformats.org/wordprocessingml/2006/main" xmlns:w14="http://schemas.microsoft.com/office/word/2010/wordml" xmlns:w15="http://schemas.microsoft.com/office/word/2012/wordml" xmlns:wpg="http://schemas.microsoft.com/office/word/2010/wordprocessingGroup" xmlns:wpi="http://schemas.microsoft.com/office/word/2010/wordprocessingInk" xmlns:wne="http://schemas.microsoft.com/office/word/2006/wordml" xmlns:wps="http://schemas.microsoft.com/office/word/2010/wordprocessingShape" mc:Ignorable="w14 w15 wp14">
+  <w:abstractNum w:abstractNumId="0" w15:restartNumberingAfterBreak="0">
+    <w:nsid w:val="1B663EEB"/>
+    <w:multiLevelType w:val="hybridMultilevel"/>
+    <w:tmpl w:val="FE4A163A"/>
+    <w:lvl w:ilvl="0" w:tplc="0416000F">
+      <w:start w:val="1"/>
+      <w:numFmt w:val="decimal"/>
+      <w:lvlText w:val="%1."/>
+      <w:lvlJc w:val="left"/>
+      <w:pPr>
+        <w:ind w:left="720" w:hanging="360"/>
+      </w:pPr>
+    </w:lvl>
+    <w:lvl w:ilvl="1" w:tplc="04160019" w:tentative="1">
+      <w:start w:val="1"/>
+      <w:numFmt w:val="lowerLetter"/>
+      <w:lvlText w:val="%2."/>
+      <w:lvlJc w:val="left"/>
+      <w:pPr>
+        <w:ind w:left="1440" w:hanging="360"/>
+      </w:pPr>
+    </w:lvl>
+    <w:lvl w:ilvl="2" w:tplc="0416001B" w:tentative="1">
+      <w:start w:val="1"/>
+      <w:numFmt w:val="lowerRoman"/>
+      <w:lvlText w:val="%3."/>
+      <w:lvlJc w:val="right"/>
+      <w:pPr>
+        <w:ind w:left="2160" w:hanging="180"/>
+      </w:pPr>
+    </w:lvl>
+    <w:lvl w:ilvl="3" w:tplc="0416000F" w:tentative="1">
+      <w:start w:val="1"/>
+      <w:numFmt w:val="decimal"/>
+      <w:lvlText w:val="%4."/>
+      <w:lvlJc w:val="left"/>
+      <w:pPr>
+        <w:ind w:left="2880" w:hanging="360"/>
+      </w:pPr>
+    </w:lvl>
+    <w:lvl w:ilvl="4" w:tplc="04160019" w:tentative="1">
+      <w:start w:val="1"/>
+      <w:numFmt w:val="lowerLetter"/>
+      <w:lvlText w:val="%5."/>
+      <w:lvlJc w:val="left"/>
+      <w:pPr>
+        <w:ind w:left="3600" w:hanging="360"/>
+      </w:pPr>
+    </w:lvl>
+    <w:lvl w:ilvl="5" w:tplc="0416001B" w:tentative="1">
+      <w:start w:val="1"/>
+      <w:numFmt w:val="lowerRoman"/>
+      <w:lvlText w:val="%6."/>
+      <w:lvlJc w:val="right"/>
+      <w:pPr>
+        <w:ind w:left="4320" w:hanging="180"/>
+      </w:pPr>
+    </w:lvl>
+    <w:lvl w:ilvl="6" w:tplc="0416000F" w:tentative="1">
+      <w:start w:val="1"/>
+      <w:numFmt w:val="decimal"/>
+      <w:lvlText w:val="%7."/>
+      <w:lvlJc w:val="left"/>
+      <w:pPr>
+        <w:ind w:left="5040" w:hanging="360"/>
+      </w:pPr>
+    </w:lvl>
+    <w:lvl w:ilvl="7" w:tplc="04160019" w:tentative="1">
+      <w:start w:val="1"/>
+      <w:numFmt w:val="lowerLetter"/>
+      <w:lvlText w:val="%8."/>
+      <w:lvlJc w:val="left"/>
+      <w:pPr>
+        <w:ind w:left="5760" w:hanging="360"/>
+      </w:pPr>
+    </w:lvl>
+    <w:lvl w:ilvl="8" w:tplc="0416001B" w:tentative="1">
+      <w:start w:val="1"/>
+      <w:numFmt w:val="lowerRoman"/>
+      <w:lvlText w:val="%9."/>
+      <w:lvlJc w:val="right"/>
+      <w:pPr>
+        <w:ind w:left="6480" w:hanging="180"/>
+      </w:pPr>
+    </w:lvl>
+  </w:abstractNum>
+  <w:abstractNum w:abstractNumId="1" w15:restartNumberingAfterBreak="0">
+    <w:nsid w:val="401F2C11"/>
+    <w:multiLevelType w:val="multilevel"/>
+    <w:tmpl w:val="0416001F"/>
+    <w:lvl w:ilvl="0">
+      <w:start w:val="1"/>
+      <w:numFmt w:val="decimal"/>
+      <w:lvlText w:val="%1."/>
+      <w:lvlJc w:val="left"/>
+      <w:pPr>
+        <w:ind w:left="360" w:hanging="360"/>
+      </w:pPr>
+      <w:rPr>
+        <w:rFonts w:hint="default"/>
+      </w:rPr>
+    </w:lvl>
+    <w:lvl w:ilvl="1">
+      <w:start w:val="1"/>
+      <w:numFmt w:val="decimal"/>
+      <w:lvlText w:val="%1.%2."/>
+      <w:lvlJc w:val="left"/>
+      <w:pPr>
+        <w:ind w:left="792" w:hanging="432"/>
+      </w:pPr>
+    </w:lvl>
+    <w:lvl w:ilvl="2">
+      <w:start w:val="1"/>
+      <w:numFmt w:val="decimal"/>
+      <w:lvlText w:val="%1.%2.%3."/>
+      <w:lvlJc w:val="left"/>
+      <w:pPr>
+        <w:ind w:left="1224" w:hanging="504"/>
+      </w:pPr>
+    </w:lvl>
+    <w:lvl w:ilvl="3">
+      <w:start w:val="1"/>
+      <w:numFmt w:val="decimal"/>
+      <w:lvlText w:val="%1.%2.%3.%4."/>
+      <w:lvlJc w:val="left"/>
+      <w:pPr>
+        <w:ind w:left="1728" w:hanging="648"/>
+      </w:pPr>
+    </w:lvl>
+    <w:lvl w:ilvl="4">
+      <w:start w:val="1"/>
+      <w:numFmt w:val="decimal"/>
+      <w:lvlText w:val="%1.%2.%3.%4.%5."/>
+      <w:lvlJc w:val="left"/>
+      <w:pPr>
+        <w:ind w:left="2232" w:hanging="792"/>
+      </w:pPr>
+    </w:lvl>
+    <w:lvl w:ilvl="5">
+      <w:start w:val="1"/>
+      <w:numFmt w:val="decimal"/>
+      <w:lvlText w:val="%1.%2.%3.%4.%5.%6."/>
+      <w:lvlJc w:val="left"/>
+      <w:pPr>
+        <w:ind w:left="2736" w:hanging="936"/>
+      </w:pPr>
+    </w:lvl>
+    <w:lvl w:ilvl="6">
+      <w:start w:val="1"/>
+      <w:numFmt w:val="decimal"/>
+      <w:lvlText w:val="%1.%2.%3.%4.%5.%6.%7."/>
+      <w:lvlJc w:val="left"/>
+      <w:pPr>
+        <w:ind w:left="3240" w:hanging="1080"/>
+      </w:pPr>
+    </w:lvl>
+    <w:lvl w:ilvl="7">
+      <w:start w:val="1"/>
+      <w:numFmt w:val="decimal"/>
+      <w:lvlText w:val="%1.%2.%3.%4.%5.%6.%7.%8."/>
+      <w:lvlJc w:val="left"/>
+      <w:pPr>
+        <w:ind w:left="3744" w:hanging="1224"/>
+      </w:pPr>
+    </w:lvl>
+    <w:lvl w:ilvl="8">
+      <w:start w:val="1"/>
+      <w:numFmt w:val="decimal"/>
+      <w:lvlText w:val="%1.%2.%3.%4.%5.%6.%7.%8.%9."/>
+      <w:lvlJc w:val="left"/>
+      <w:pPr>
+        <w:ind w:left="4320" w:hanging="1440"/>
+      </w:pPr>
+    </w:lvl>
+  </w:abstractNum>
+  <w:num w:numId="1">
+    <w:abstractNumId w:val="0"/>
+  </w:num>
+  <w:num w:numId="2">
+    <w:abstractNumId w:val="1"/>
+  </w:num>
+</w:numbering>
 </file>
 
 <file path=word/styles.xml><?xml version="1.0" encoding="utf-8"?>
@@ -1524,6 +3348,17 @@
       <w:u w:val="single"/>
     </w:rPr>
   </w:style>
+  <w:style w:type="paragraph" w:styleId="PargrafodaLista">
+    <w:name w:val="List Paragraph"/>
+    <w:basedOn w:val="Normal"/>
+    <w:uiPriority w:val="34"/>
+    <w:qFormat/>
+    <w:rsid w:val="00CB0E83"/>
+    <w:pPr>
+      <w:ind w:left="720"/>
+      <w:contextualSpacing/>
+    </w:pPr>
+  </w:style>
 </w:styles>
 </file>
 
@@ -1789,6 +3624,21 @@
 </file>
 
 <file path=customXml/item1.xml><?xml version="1.0" encoding="utf-8"?>
+<?mso-contentType ?>
+<FormTemplates xmlns="http://schemas.microsoft.com/sharepoint/v3/contenttype/forms">
+  <Display>DocumentLibraryForm</Display>
+  <Edit>DocumentLibraryForm</Edit>
+  <New>DocumentLibraryForm</New>
+</FormTemplates>
+</file>
+
+<file path=customXml/item2.xml><?xml version="1.0" encoding="utf-8"?>
+<p:properties xmlns:p="http://schemas.microsoft.com/office/2006/metadata/properties" xmlns:xsi="http://www.w3.org/2001/XMLSchema-instance" xmlns:pc="http://schemas.microsoft.com/office/infopath/2007/PartnerControls">
+  <documentManagement/>
+</p:properties>
+</file>
+
+<file path=customXml/item3.xml><?xml version="1.0" encoding="utf-8"?>
 <ct:contentTypeSchema xmlns:ct="http://schemas.microsoft.com/office/2006/metadata/contentType" xmlns:ma="http://schemas.microsoft.com/office/2006/metadata/properties/metaAttributes" ct:_="" ma:_="" ma:contentTypeName="Documento" ma:contentTypeID="0x010100AE91020BFA32074396DD46149F1931C0" ma:contentTypeVersion="8" ma:contentTypeDescription="Crie um novo documento." ma:contentTypeScope="" ma:versionID="caca510212fe7c3208b8dcd6060f2b97">
   <xsd:schema xmlns:xsd="http://www.w3.org/2001/XMLSchema" xmlns:xs="http://www.w3.org/2001/XMLSchema" xmlns:p="http://schemas.microsoft.com/office/2006/metadata/properties" xmlns:ns2="a5a137e9-8b3f-4b24-a6fb-7b1d1273f0b6" targetNamespace="http://schemas.microsoft.com/office/2006/metadata/properties" ma:root="true" ma:fieldsID="a5506e8356df529a8a0723a196f22336" ns2:_="">
     <xsd:import namespace="a5a137e9-8b3f-4b24-a6fb-7b1d1273f0b6"/>
@@ -1958,22 +3808,24 @@
 </ct:contentTypeSchema>
 </file>
 
-<file path=customXml/item2.xml><?xml version="1.0" encoding="utf-8"?>
-<p:properties xmlns:p="http://schemas.microsoft.com/office/2006/metadata/properties" xmlns:xsi="http://www.w3.org/2001/XMLSchema-instance" xmlns:pc="http://schemas.microsoft.com/office/infopath/2007/PartnerControls">
-  <documentManagement/>
-</p:properties>
+<file path=customXml/itemProps1.xml><?xml version="1.0" encoding="utf-8"?>
+<ds:datastoreItem xmlns:ds="http://schemas.openxmlformats.org/officeDocument/2006/customXml" ds:itemID="{2EFA171F-4EB5-4BCA-ABCC-BF56B476810F}">
+  <ds:schemaRefs>
+    <ds:schemaRef ds:uri="http://schemas.microsoft.com/sharepoint/v3/contenttype/forms"/>
+  </ds:schemaRefs>
+</ds:datastoreItem>
 </file>
 
-<file path=customXml/item3.xml><?xml version="1.0" encoding="utf-8"?>
-<?mso-contentType ?>
-<FormTemplates xmlns="http://schemas.microsoft.com/sharepoint/v3/contenttype/forms">
-  <Display>DocumentLibraryForm</Display>
-  <Edit>DocumentLibraryForm</Edit>
-  <New>DocumentLibraryForm</New>
-</FormTemplates>
+<file path=customXml/itemProps2.xml><?xml version="1.0" encoding="utf-8"?>
+<ds:datastoreItem xmlns:ds="http://schemas.openxmlformats.org/officeDocument/2006/customXml" ds:itemID="{BF4AA310-FFAC-494E-84A5-839B9B24BF54}">
+  <ds:schemaRefs>
+    <ds:schemaRef ds:uri="http://schemas.microsoft.com/office/2006/metadata/properties"/>
+    <ds:schemaRef ds:uri="http://schemas.microsoft.com/office/infopath/2007/PartnerControls"/>
+  </ds:schemaRefs>
+</ds:datastoreItem>
 </file>
 
-<file path=customXml/itemProps1.xml><?xml version="1.0" encoding="utf-8"?>
+<file path=customXml/itemProps3.xml><?xml version="1.0" encoding="utf-8"?>
 <ds:datastoreItem xmlns:ds="http://schemas.openxmlformats.org/officeDocument/2006/customXml" ds:itemID="{AF9AC63B-B5CD-4C1B-8374-FC471C367995}">
   <ds:schemaRefs>
     <ds:schemaRef ds:uri="http://schemas.microsoft.com/office/2006/metadata/contentType"/>
@@ -1989,21 +3841,4 @@
     <ds:schemaRef ds:uri="http://schemas.microsoft.com/internal/obd"/>
   </ds:schemaRefs>
 </ds:datastoreItem>
-</file>
-
-<file path=customXml/itemProps2.xml><?xml version="1.0" encoding="utf-8"?>
-<ds:datastoreItem xmlns:ds="http://schemas.openxmlformats.org/officeDocument/2006/customXml" ds:itemID="{BF4AA310-FFAC-494E-84A5-839B9B24BF54}">
-  <ds:schemaRefs>
-    <ds:schemaRef ds:uri="http://schemas.microsoft.com/office/2006/metadata/properties"/>
-    <ds:schemaRef ds:uri="http://schemas.microsoft.com/office/infopath/2007/PartnerControls"/>
-  </ds:schemaRefs>
-</ds:datastoreItem>
-</file>
-
-<file path=customXml/itemProps3.xml><?xml version="1.0" encoding="utf-8"?>
-<ds:datastoreItem xmlns:ds="http://schemas.openxmlformats.org/officeDocument/2006/customXml" ds:itemID="{2EFA171F-4EB5-4BCA-ABCC-BF56B476810F}">
-  <ds:schemaRefs>
-    <ds:schemaRef ds:uri="http://schemas.microsoft.com/sharepoint/v3/contenttype/forms"/>
-  </ds:schemaRefs>
-</ds:datastoreItem>
 </file>
</xml_diff>